<commit_message>
Added graph analysis and Notes
</commit_message>
<xml_diff>
--- a/report/Data Analysis.docx
+++ b/report/Data Analysis.docx
@@ -14,6 +14,117 @@
         <w:t>filtered_data_statistics</w:t>
       </w:r>
       <w:proofErr w:type="spellEnd"/>
+    </w:p>
+    <w:p>
+      <w:pPr>
+        <w:rPr>
+          <w:b/>
+          <w:sz w:val="28"/>
+          <w:szCs w:val="28"/>
+        </w:rPr>
+      </w:pPr>
+      <w:r>
+        <w:rPr>
+          <w:b/>
+          <w:sz w:val="28"/>
+          <w:szCs w:val="28"/>
+        </w:rPr>
+        <w:t>Dataset Overview</w:t>
+      </w:r>
+    </w:p>
+    <w:p>
+      <w:pPr>
+        <w:rPr>
+          <w:bCs/>
+          <w:sz w:val="28"/>
+          <w:szCs w:val="28"/>
+        </w:rPr>
+      </w:pPr>
+      <w:r>
+        <w:rPr>
+          <w:bCs/>
+          <w:sz w:val="28"/>
+          <w:szCs w:val="28"/>
+        </w:rPr>
+        <w:t>The Dataset consists of 3 main variables</w:t>
+      </w:r>
+    </w:p>
+    <w:p>
+      <w:pPr>
+        <w:pStyle w:val="ListParagraph"/>
+        <w:numPr>
+          <w:ilvl w:val="0"/>
+          <w:numId w:val="1"/>
+        </w:numPr>
+        <w:rPr>
+          <w:bCs/>
+        </w:rPr>
+      </w:pPr>
+      <w:proofErr w:type="spellStart"/>
+      <w:r>
+        <w:rPr>
+          <w:bCs/>
+        </w:rPr>
+        <w:t>track_popularity</w:t>
+      </w:r>
+      <w:proofErr w:type="spellEnd"/>
+    </w:p>
+    <w:p>
+      <w:pPr>
+        <w:pStyle w:val="ListParagraph"/>
+        <w:numPr>
+          <w:ilvl w:val="0"/>
+          <w:numId w:val="1"/>
+        </w:numPr>
+        <w:rPr>
+          <w:bCs/>
+        </w:rPr>
+      </w:pPr>
+      <w:proofErr w:type="spellStart"/>
+      <w:r>
+        <w:rPr>
+          <w:bCs/>
+        </w:rPr>
+        <w:t>artist_followers</w:t>
+      </w:r>
+      <w:proofErr w:type="spellEnd"/>
+    </w:p>
+    <w:p>
+      <w:pPr>
+        <w:pStyle w:val="ListParagraph"/>
+        <w:numPr>
+          <w:ilvl w:val="0"/>
+          <w:numId w:val="1"/>
+        </w:numPr>
+        <w:rPr>
+          <w:bCs/>
+        </w:rPr>
+      </w:pPr>
+      <w:proofErr w:type="spellStart"/>
+      <w:r>
+        <w:rPr>
+          <w:bCs/>
+        </w:rPr>
+        <w:t>album_total</w:t>
+      </w:r>
+      <w:proofErr w:type="spellEnd"/>
+    </w:p>
+    <w:p>
+      <w:pPr>
+        <w:rPr>
+          <w:b/>
+          <w:sz w:val="28"/>
+          <w:szCs w:val="28"/>
+        </w:rPr>
+      </w:pPr>
+      <w:r>
+        <w:rPr>
+          <w:b/>
+          <w:sz w:val="28"/>
+          <w:szCs w:val="28"/>
+        </w:rPr>
+        <w:t>Descriptive Statistics</w:t>
+      </w:r>
     </w:p>
     <w:tbl>
       <w:tblPr>
@@ -195,6 +306,9 @@
             <w:r>
               <w:t>Artist_follow</w:t>
             </w:r>
+            <w:r>
+              <w:t>ers</w:t>
+            </w:r>
             <w:proofErr w:type="spellEnd"/>
           </w:p>
         </w:tc>
@@ -339,6 +453,250 @@
     </w:tbl>
     <w:p/>
     <w:p>
+      <w:pPr>
+        <w:rPr>
+          <w:b/>
+          <w:sz w:val="28"/>
+          <w:szCs w:val="28"/>
+        </w:rPr>
+      </w:pPr>
+      <w:r>
+        <w:rPr>
+          <w:b/>
+          <w:sz w:val="28"/>
+          <w:szCs w:val="28"/>
+        </w:rPr>
+        <w:t>Note:</w:t>
+      </w:r>
+    </w:p>
+    <w:p>
+      <w:pPr>
+        <w:pStyle w:val="ListParagraph"/>
+        <w:numPr>
+          <w:ilvl w:val="0"/>
+          <w:numId w:val="2"/>
+        </w:numPr>
+        <w:rPr>
+          <w:bCs/>
+        </w:rPr>
+      </w:pPr>
+      <w:proofErr w:type="spellStart"/>
+      <w:r>
+        <w:rPr>
+          <w:bCs/>
+        </w:rPr>
+        <w:t>track_popularity</w:t>
+      </w:r>
+      <w:proofErr w:type="spellEnd"/>
+      <w:r>
+        <w:rPr>
+          <w:bCs/>
+        </w:rPr>
+        <w:t xml:space="preserve"> is </w:t>
+      </w:r>
+      <w:r>
+        <w:rPr>
+          <w:bCs/>
+        </w:rPr>
+        <w:t>consistent as most tracks are grouped around the 60-75 range</w:t>
+      </w:r>
+    </w:p>
+    <w:p>
+      <w:pPr>
+        <w:pStyle w:val="ListParagraph"/>
+        <w:numPr>
+          <w:ilvl w:val="0"/>
+          <w:numId w:val="2"/>
+        </w:numPr>
+        <w:rPr>
+          <w:bCs/>
+        </w:rPr>
+      </w:pPr>
+      <w:proofErr w:type="spellStart"/>
+      <w:r>
+        <w:rPr>
+          <w:bCs/>
+        </w:rPr>
+        <w:t>artist_followers</w:t>
+      </w:r>
+      <w:proofErr w:type="spellEnd"/>
+      <w:r>
+        <w:rPr>
+          <w:bCs/>
+        </w:rPr>
+        <w:t xml:space="preserve"> is highly skewed</w:t>
+      </w:r>
+      <w:r>
+        <w:rPr>
+          <w:bCs/>
+        </w:rPr>
+        <w:t xml:space="preserve"> due to the dataset having very few popular artists.</w:t>
+      </w:r>
+    </w:p>
+    <w:p>
+      <w:pPr>
+        <w:pStyle w:val="ListParagraph"/>
+        <w:numPr>
+          <w:ilvl w:val="0"/>
+          <w:numId w:val="2"/>
+        </w:numPr>
+        <w:rPr>
+          <w:bCs/>
+        </w:rPr>
+      </w:pPr>
+      <w:proofErr w:type="spellStart"/>
+      <w:r>
+        <w:rPr>
+          <w:bCs/>
+        </w:rPr>
+        <w:t>album_total</w:t>
+      </w:r>
+      <w:proofErr w:type="spellEnd"/>
+      <w:r>
+        <w:rPr>
+          <w:bCs/>
+        </w:rPr>
+        <w:t xml:space="preserve"> is generally focused on around to 12 – 16 tracks per artists but some outliers exist</w:t>
+      </w:r>
+      <w:r>
+        <w:rPr>
+          <w:bCs/>
+        </w:rPr>
+        <w:t>.</w:t>
+      </w:r>
+    </w:p>
+    <w:p>
+      <w:pPr>
+        <w:rPr>
+          <w:b/>
+          <w:sz w:val="28"/>
+          <w:szCs w:val="28"/>
+        </w:rPr>
+      </w:pPr>
+    </w:p>
+    <w:p>
+      <w:pPr>
+        <w:rPr>
+          <w:b/>
+          <w:sz w:val="28"/>
+          <w:szCs w:val="28"/>
+        </w:rPr>
+      </w:pPr>
+    </w:p>
+    <w:p>
+      <w:pPr>
+        <w:rPr>
+          <w:b/>
+          <w:sz w:val="28"/>
+          <w:szCs w:val="28"/>
+        </w:rPr>
+      </w:pPr>
+    </w:p>
+    <w:p>
+      <w:pPr>
+        <w:rPr>
+          <w:b/>
+          <w:sz w:val="28"/>
+          <w:szCs w:val="28"/>
+        </w:rPr>
+      </w:pPr>
+    </w:p>
+    <w:p>
+      <w:pPr>
+        <w:rPr>
+          <w:b/>
+          <w:sz w:val="28"/>
+          <w:szCs w:val="28"/>
+        </w:rPr>
+      </w:pPr>
+    </w:p>
+    <w:p>
+      <w:pPr>
+        <w:rPr>
+          <w:b/>
+          <w:sz w:val="28"/>
+          <w:szCs w:val="28"/>
+        </w:rPr>
+      </w:pPr>
+    </w:p>
+    <w:p>
+      <w:pPr>
+        <w:rPr>
+          <w:b/>
+          <w:sz w:val="28"/>
+          <w:szCs w:val="28"/>
+        </w:rPr>
+      </w:pPr>
+    </w:p>
+    <w:p>
+      <w:pPr>
+        <w:rPr>
+          <w:b/>
+          <w:sz w:val="28"/>
+          <w:szCs w:val="28"/>
+        </w:rPr>
+      </w:pPr>
+    </w:p>
+    <w:p>
+      <w:pPr>
+        <w:rPr>
+          <w:b/>
+          <w:sz w:val="28"/>
+          <w:szCs w:val="28"/>
+        </w:rPr>
+      </w:pPr>
+      <w:r>
+        <w:rPr>
+          <w:b/>
+          <w:sz w:val="28"/>
+          <w:szCs w:val="28"/>
+        </w:rPr>
+        <w:lastRenderedPageBreak/>
+        <w:t xml:space="preserve">Visual </w:t>
+      </w:r>
+      <w:r>
+        <w:rPr>
+          <w:b/>
+          <w:sz w:val="28"/>
+          <w:szCs w:val="28"/>
+        </w:rPr>
+        <w:t>Analysis</w:t>
+      </w:r>
+    </w:p>
+    <w:p>
+      <w:pPr>
+        <w:rPr>
+          <w:b/>
+          <w:sz w:val="28"/>
+          <w:szCs w:val="28"/>
+        </w:rPr>
+      </w:pPr>
+    </w:p>
+    <w:p>
+      <w:pPr>
+        <w:rPr>
+          <w:b/>
+          <w:sz w:val="28"/>
+          <w:szCs w:val="28"/>
+        </w:rPr>
+      </w:pPr>
+      <w:r>
+        <w:rPr>
+          <w:b/>
+          <w:sz w:val="28"/>
+          <w:szCs w:val="28"/>
+        </w:rPr>
+        <w:t>Distribution of Track Popularity</w:t>
+      </w:r>
+    </w:p>
+    <w:p>
+      <w:pPr>
+        <w:rPr>
+          <w:b/>
+          <w:sz w:val="28"/>
+          <w:szCs w:val="28"/>
+        </w:rPr>
+      </w:pPr>
       <w:r>
         <w:rPr>
           <w:noProof/>
@@ -359,7 +717,7 @@
                 <wp:cNvGraphicFramePr/>
                 <a:graphic xmlns:a="http://schemas.openxmlformats.org/drawingml/2006/main">
                   <a:graphicData uri="http://schemas.microsoft.com/office/drawing/2014/chartex">
-                    <cx:chart xmlns:cx="http://schemas.microsoft.com/office/drawing/2014/chartex" xmlns:r="http://schemas.openxmlformats.org/officeDocument/2006/relationships" r:id="rId4"/>
+                    <cx:chart xmlns:cx="http://schemas.microsoft.com/office/drawing/2014/chartex" xmlns:r="http://schemas.openxmlformats.org/officeDocument/2006/relationships" r:id="rId5"/>
                   </a:graphicData>
                 </a:graphic>
               </wp:inline>
@@ -396,7 +754,7 @@
                         </pic:cNvPicPr>
                       </pic:nvPicPr>
                       <pic:blipFill>
-                        <a:blip r:embed="rId5"/>
+                        <a:blip r:embed="rId6"/>
                         <a:stretch>
                           <a:fillRect/>
                         </a:stretch>
@@ -418,13 +776,97 @@
           </mc:Fallback>
         </mc:AlternateContent>
       </w:r>
+      <w:r>
+        <w:rPr>
+          <w:b/>
+          <w:sz w:val="28"/>
+          <w:szCs w:val="28"/>
+        </w:rPr>
+        <w:t xml:space="preserve"> </w:t>
+      </w:r>
     </w:p>
     <w:p>
+      <w:pPr>
+        <w:pStyle w:val="ListParagraph"/>
+        <w:numPr>
+          <w:ilvl w:val="0"/>
+          <w:numId w:val="3"/>
+        </w:numPr>
+        <w:rPr>
+          <w:b/>
+        </w:rPr>
+      </w:pPr>
+      <w:r>
+        <w:rPr>
+          <w:bCs/>
+        </w:rPr>
+        <w:t>Grouped around the 60-75 popularity which correlates to the mean of 68.8</w:t>
+      </w:r>
+    </w:p>
+    <w:p>
+      <w:pPr>
+        <w:pStyle w:val="ListParagraph"/>
+        <w:numPr>
+          <w:ilvl w:val="0"/>
+          <w:numId w:val="3"/>
+        </w:numPr>
+        <w:rPr>
+          <w:b/>
+        </w:rPr>
+      </w:pPr>
+      <w:r>
+        <w:rPr>
+          <w:bCs/>
+        </w:rPr>
+        <w:t>Skewed to the righ8t due to only a few tracks being popular</w:t>
+      </w:r>
+    </w:p>
+    <w:p>
+      <w:pPr>
+        <w:pStyle w:val="ListParagraph"/>
+        <w:numPr>
+          <w:ilvl w:val="0"/>
+          <w:numId w:val="3"/>
+        </w:numPr>
+        <w:rPr>
+          <w:b/>
+        </w:rPr>
+      </w:pPr>
+      <w:r>
+        <w:rPr>
+          <w:bCs/>
+        </w:rPr>
+        <w:t xml:space="preserve">Confirms the descriptive statistics for </w:t>
+      </w:r>
+      <w:proofErr w:type="spellStart"/>
+      <w:r>
+        <w:rPr>
+          <w:bCs/>
+        </w:rPr>
+        <w:t>track_popularity</w:t>
+      </w:r>
+      <w:proofErr w:type="spellEnd"/>
+    </w:p>
+    <w:p>
+      <w:pPr>
+        <w:rPr>
+          <w:b/>
+          <w:sz w:val="28"/>
+          <w:szCs w:val="28"/>
+        </w:rPr>
+      </w:pPr>
+      <w:r>
+        <w:rPr>
+          <w:b/>
+          <w:sz w:val="28"/>
+          <w:szCs w:val="28"/>
+        </w:rPr>
+        <w:t>Album length vs Track popularity</w:t>
+      </w:r>
       <w:r>
         <w:rPr>
           <w:noProof/>
         </w:rPr>
-        <w:lastRenderedPageBreak/>
         <w:drawing>
           <wp:inline distT="0" distB="0" distL="0" distR="0" wp14:anchorId="6D79145F" wp14:editId="590F7027">
             <wp:extent cx="4572000" cy="2743200"/>
@@ -439,18 +881,94 @@
             <wp:cNvGraphicFramePr/>
             <a:graphic xmlns:a="http://schemas.openxmlformats.org/drawingml/2006/main">
               <a:graphicData uri="http://schemas.openxmlformats.org/drawingml/2006/chart">
-                <c:chart xmlns:c="http://schemas.openxmlformats.org/drawingml/2006/chart" xmlns:r="http://schemas.openxmlformats.org/officeDocument/2006/relationships" r:id="rId6"/>
+                <c:chart xmlns:c="http://schemas.openxmlformats.org/drawingml/2006/chart" xmlns:r="http://schemas.openxmlformats.org/officeDocument/2006/relationships" r:id="rId7"/>
               </a:graphicData>
             </a:graphic>
           </wp:inline>
         </w:drawing>
+      </w:r>
+    </w:p>
+    <w:p>
+      <w:pPr>
+        <w:pStyle w:val="ListParagraph"/>
+        <w:numPr>
+          <w:ilvl w:val="0"/>
+          <w:numId w:val="4"/>
+        </w:numPr>
+        <w:rPr>
+          <w:b/>
+          <w:sz w:val="28"/>
+          <w:szCs w:val="28"/>
+        </w:rPr>
+      </w:pPr>
+      <w:r>
+        <w:rPr>
+          <w:bCs/>
+        </w:rPr>
+        <w:t>Most</w:t>
+      </w:r>
+      <w:r>
+        <w:rPr>
+          <w:bCs/>
+        </w:rPr>
+        <w:t xml:space="preserve"> points are grouped </w:t>
+      </w:r>
+      <w:r>
+        <w:rPr>
+          <w:bCs/>
+        </w:rPr>
+        <w:t>at lower scores showing that most tracks aren’t guaranteed going popular</w:t>
+      </w:r>
+    </w:p>
+    <w:p>
+      <w:pPr>
+        <w:pStyle w:val="ListParagraph"/>
+        <w:numPr>
+          <w:ilvl w:val="0"/>
+          <w:numId w:val="4"/>
+        </w:numPr>
+        <w:rPr>
+          <w:b/>
+          <w:sz w:val="28"/>
+          <w:szCs w:val="28"/>
+        </w:rPr>
+      </w:pPr>
+      <w:r>
+        <w:rPr>
+          <w:bCs/>
+        </w:rPr>
+        <w:t xml:space="preserve">Few </w:t>
+      </w:r>
+      <w:r>
+        <w:rPr>
+          <w:bCs/>
+        </w:rPr>
+        <w:t>points are outliers due to having very high popularity despite the average album length</w:t>
+      </w:r>
+    </w:p>
+    <w:p>
+      <w:pPr>
+        <w:rPr>
+          <w:b/>
+          <w:sz w:val="28"/>
+          <w:szCs w:val="28"/>
+        </w:rPr>
+      </w:pPr>
+      <w:r>
+        <w:rPr>
+          <w:b/>
+          <w:sz w:val="28"/>
+          <w:szCs w:val="28"/>
+        </w:rPr>
+        <w:lastRenderedPageBreak/>
+        <w:t>Average Popularity by Artist</w:t>
       </w:r>
       <w:r>
         <w:rPr>
           <w:noProof/>
         </w:rPr>
         <w:drawing>
-          <wp:inline distT="0" distB="0" distL="0" distR="0" wp14:anchorId="572433A8" wp14:editId="278B1E36">
+          <wp:inline distT="0" distB="0" distL="0" distR="0" wp14:anchorId="572433A8" wp14:editId="12D50EE7">
             <wp:extent cx="4560277" cy="2743200"/>
             <wp:effectExtent l="0" t="0" r="12065" b="0"/>
             <wp:docPr id="1699767798" name="Chart 1">
@@ -463,14 +981,81 @@
             <wp:cNvGraphicFramePr/>
             <a:graphic xmlns:a="http://schemas.openxmlformats.org/drawingml/2006/main">
               <a:graphicData uri="http://schemas.openxmlformats.org/drawingml/2006/chart">
-                <c:chart xmlns:c="http://schemas.openxmlformats.org/drawingml/2006/chart" xmlns:r="http://schemas.openxmlformats.org/officeDocument/2006/relationships" r:id="rId7"/>
+                <c:chart xmlns:c="http://schemas.openxmlformats.org/drawingml/2006/chart" xmlns:r="http://schemas.openxmlformats.org/officeDocument/2006/relationships" r:id="rId8"/>
               </a:graphicData>
             </a:graphic>
           </wp:inline>
         </w:drawing>
       </w:r>
     </w:p>
-    <w:p/>
+    <w:p>
+      <w:pPr>
+        <w:pStyle w:val="ListParagraph"/>
+        <w:numPr>
+          <w:ilvl w:val="0"/>
+          <w:numId w:val="5"/>
+        </w:numPr>
+        <w:rPr>
+          <w:bCs/>
+        </w:rPr>
+      </w:pPr>
+      <w:r>
+        <w:rPr>
+          <w:bCs/>
+        </w:rPr>
+        <w:t>Few artists are very popular</w:t>
+      </w:r>
+    </w:p>
+    <w:p>
+      <w:pPr>
+        <w:pStyle w:val="ListParagraph"/>
+        <w:numPr>
+          <w:ilvl w:val="0"/>
+          <w:numId w:val="5"/>
+        </w:numPr>
+        <w:rPr>
+          <w:bCs/>
+        </w:rPr>
+      </w:pPr>
+      <w:r>
+        <w:rPr>
+          <w:bCs/>
+        </w:rPr>
+        <w:t xml:space="preserve"> Most artists have low average track popularity</w:t>
+      </w:r>
+    </w:p>
+    <w:p>
+      <w:pPr>
+        <w:pStyle w:val="ListParagraph"/>
+        <w:numPr>
+          <w:ilvl w:val="0"/>
+          <w:numId w:val="5"/>
+        </w:numPr>
+        <w:rPr>
+          <w:bCs/>
+        </w:rPr>
+      </w:pPr>
+      <w:r>
+        <w:rPr>
+          <w:bCs/>
+        </w:rPr>
+        <w:t xml:space="preserve">Matches the skew in </w:t>
+      </w:r>
+      <w:proofErr w:type="spellStart"/>
+      <w:r>
+        <w:rPr>
+          <w:bCs/>
+        </w:rPr>
+        <w:t>aritist_followers</w:t>
+      </w:r>
+      <w:proofErr w:type="spellEnd"/>
+      <w:r>
+        <w:rPr>
+          <w:bCs/>
+        </w:rPr>
+        <w:t xml:space="preserve"> due to popularity being concentrated in top artists</w:t>
+      </w:r>
+    </w:p>
     <w:sectPr>
       <w:pgSz w:w="11906" w:h="16838"/>
       <w:pgMar w:top="1440" w:right="1440" w:bottom="1440" w:left="1440" w:header="708" w:footer="708" w:gutter="0"/>
@@ -479,6 +1064,591 @@
     </w:sectPr>
   </w:body>
 </w:document>
+</file>
+
+<file path=word/numbering.xml><?xml version="1.0" encoding="utf-8"?>
+<w:numbering xmlns:wpc="http://schemas.microsoft.com/office/word/2010/wordprocessingCanvas" xmlns:cx="http://schemas.microsoft.com/office/drawing/2014/chartex" xmlns:cx1="http://schemas.microsoft.com/office/drawing/2015/9/8/chartex" xmlns:cx2="http://schemas.microsoft.com/office/drawing/2015/10/21/chartex" xmlns:cx3="http://schemas.microsoft.com/office/drawing/2016/5/9/chartex" xmlns:cx4="http://schemas.microsoft.com/office/drawing/2016/5/10/chartex" xmlns:cx5="http://schemas.microsoft.com/office/drawing/2016/5/11/chartex" xmlns:cx6="http://schemas.microsoft.com/office/drawing/2016/5/12/chartex" xmlns:cx7="http://schemas.microsoft.com/office/drawing/2016/5/13/chartex" xmlns:cx8="http://schemas.microsoft.com/office/drawing/2016/5/14/chartex" xmlns:mc="http://schemas.openxmlformats.org/markup-compatibility/2006" xmlns:aink="http://schemas.microsoft.com/office/drawing/2016/ink" xmlns:am3d="http://schemas.microsoft.com/office/drawing/2017/model3d" xmlns:o="urn:schemas-microsoft-com:office:office" xmlns:oel="http://schemas.microsoft.com/office/2019/extlst" xmlns:r="http://schemas.openxmlformats.org/officeDocument/2006/relationships" xmlns:m="http://schemas.openxmlformats.org/officeDocument/2006/math" xmlns:v="urn:schemas-microsoft-com:vml" xmlns:wp14="http://schemas.microsoft.com/office/word/2010/wordprocessingDrawing" xmlns:wp="http://schemas.openxmlformats.org/drawingml/2006/wordprocessingDrawing" xmlns:w10="urn:schemas-microsoft-com:office:word" xmlns:w="http://schemas.openxmlformats.org/wordprocessingml/2006/main" xmlns:w14="http://schemas.microsoft.com/office/word/2010/wordml" xmlns:w15="http://schemas.microsoft.com/office/word/2012/wordml" xmlns:w16cex="http://schemas.microsoft.com/office/word/2018/wordml/cex" xmlns:w16cid="http://schemas.microsoft.com/office/word/2016/wordml/cid" xmlns:w16="http://schemas.microsoft.com/office/word/2018/wordml" xmlns:w16du="http://schemas.microsoft.com/office/word/2023/wordml/word16du" xmlns:w16sdtdh="http://schemas.microsoft.com/office/word/2020/wordml/sdtdatahash" xmlns:w16sdtfl="http://schemas.microsoft.com/office/word/2024/wordml/sdtformatlock" xmlns:w16se="http://schemas.microsoft.com/office/word/2015/wordml/symex" xmlns:wpg="http://schemas.microsoft.com/office/word/2010/wordprocessingGroup" xmlns:wpi="http://schemas.microsoft.com/office/word/2010/wordprocessingInk" xmlns:wne="http://schemas.microsoft.com/office/word/2006/wordml" xmlns:wps="http://schemas.microsoft.com/office/word/2010/wordprocessingShape" mc:Ignorable="w14 w15 w16se w16cid w16 w16cex w16sdtdh w16sdtfl w16du wp14">
+  <w:abstractNum w:abstractNumId="0" w15:restartNumberingAfterBreak="0">
+    <w:nsid w:val="150E644E"/>
+    <w:multiLevelType w:val="hybridMultilevel"/>
+    <w:tmpl w:val="C2D8764A"/>
+    <w:lvl w:ilvl="0" w:tplc="18090001">
+      <w:start w:val="1"/>
+      <w:numFmt w:val="bullet"/>
+      <w:lvlText w:val=""/>
+      <w:lvlJc w:val="left"/>
+      <w:pPr>
+        <w:ind w:left="720" w:hanging="360"/>
+      </w:pPr>
+      <w:rPr>
+        <w:rFonts w:ascii="Symbol" w:hAnsi="Symbol" w:hint="default"/>
+      </w:rPr>
+    </w:lvl>
+    <w:lvl w:ilvl="1" w:tplc="18090003" w:tentative="1">
+      <w:start w:val="1"/>
+      <w:numFmt w:val="bullet"/>
+      <w:lvlText w:val="o"/>
+      <w:lvlJc w:val="left"/>
+      <w:pPr>
+        <w:ind w:left="1440" w:hanging="360"/>
+      </w:pPr>
+      <w:rPr>
+        <w:rFonts w:ascii="Courier New" w:hAnsi="Courier New" w:cs="Courier New" w:hint="default"/>
+      </w:rPr>
+    </w:lvl>
+    <w:lvl w:ilvl="2" w:tplc="18090005" w:tentative="1">
+      <w:start w:val="1"/>
+      <w:numFmt w:val="bullet"/>
+      <w:lvlText w:val=""/>
+      <w:lvlJc w:val="left"/>
+      <w:pPr>
+        <w:ind w:left="2160" w:hanging="360"/>
+      </w:pPr>
+      <w:rPr>
+        <w:rFonts w:ascii="Wingdings" w:hAnsi="Wingdings" w:hint="default"/>
+      </w:rPr>
+    </w:lvl>
+    <w:lvl w:ilvl="3" w:tplc="18090001" w:tentative="1">
+      <w:start w:val="1"/>
+      <w:numFmt w:val="bullet"/>
+      <w:lvlText w:val=""/>
+      <w:lvlJc w:val="left"/>
+      <w:pPr>
+        <w:ind w:left="2880" w:hanging="360"/>
+      </w:pPr>
+      <w:rPr>
+        <w:rFonts w:ascii="Symbol" w:hAnsi="Symbol" w:hint="default"/>
+      </w:rPr>
+    </w:lvl>
+    <w:lvl w:ilvl="4" w:tplc="18090003" w:tentative="1">
+      <w:start w:val="1"/>
+      <w:numFmt w:val="bullet"/>
+      <w:lvlText w:val="o"/>
+      <w:lvlJc w:val="left"/>
+      <w:pPr>
+        <w:ind w:left="3600" w:hanging="360"/>
+      </w:pPr>
+      <w:rPr>
+        <w:rFonts w:ascii="Courier New" w:hAnsi="Courier New" w:cs="Courier New" w:hint="default"/>
+      </w:rPr>
+    </w:lvl>
+    <w:lvl w:ilvl="5" w:tplc="18090005" w:tentative="1">
+      <w:start w:val="1"/>
+      <w:numFmt w:val="bullet"/>
+      <w:lvlText w:val=""/>
+      <w:lvlJc w:val="left"/>
+      <w:pPr>
+        <w:ind w:left="4320" w:hanging="360"/>
+      </w:pPr>
+      <w:rPr>
+        <w:rFonts w:ascii="Wingdings" w:hAnsi="Wingdings" w:hint="default"/>
+      </w:rPr>
+    </w:lvl>
+    <w:lvl w:ilvl="6" w:tplc="18090001" w:tentative="1">
+      <w:start w:val="1"/>
+      <w:numFmt w:val="bullet"/>
+      <w:lvlText w:val=""/>
+      <w:lvlJc w:val="left"/>
+      <w:pPr>
+        <w:ind w:left="5040" w:hanging="360"/>
+      </w:pPr>
+      <w:rPr>
+        <w:rFonts w:ascii="Symbol" w:hAnsi="Symbol" w:hint="default"/>
+      </w:rPr>
+    </w:lvl>
+    <w:lvl w:ilvl="7" w:tplc="18090003" w:tentative="1">
+      <w:start w:val="1"/>
+      <w:numFmt w:val="bullet"/>
+      <w:lvlText w:val="o"/>
+      <w:lvlJc w:val="left"/>
+      <w:pPr>
+        <w:ind w:left="5760" w:hanging="360"/>
+      </w:pPr>
+      <w:rPr>
+        <w:rFonts w:ascii="Courier New" w:hAnsi="Courier New" w:cs="Courier New" w:hint="default"/>
+      </w:rPr>
+    </w:lvl>
+    <w:lvl w:ilvl="8" w:tplc="18090005" w:tentative="1">
+      <w:start w:val="1"/>
+      <w:numFmt w:val="bullet"/>
+      <w:lvlText w:val=""/>
+      <w:lvlJc w:val="left"/>
+      <w:pPr>
+        <w:ind w:left="6480" w:hanging="360"/>
+      </w:pPr>
+      <w:rPr>
+        <w:rFonts w:ascii="Wingdings" w:hAnsi="Wingdings" w:hint="default"/>
+      </w:rPr>
+    </w:lvl>
+  </w:abstractNum>
+  <w:abstractNum w:abstractNumId="1" w15:restartNumberingAfterBreak="0">
+    <w:nsid w:val="3C2513CC"/>
+    <w:multiLevelType w:val="hybridMultilevel"/>
+    <w:tmpl w:val="64F43A68"/>
+    <w:lvl w:ilvl="0" w:tplc="18090001">
+      <w:start w:val="1"/>
+      <w:numFmt w:val="bullet"/>
+      <w:lvlText w:val=""/>
+      <w:lvlJc w:val="left"/>
+      <w:pPr>
+        <w:ind w:left="720" w:hanging="360"/>
+      </w:pPr>
+      <w:rPr>
+        <w:rFonts w:ascii="Symbol" w:hAnsi="Symbol" w:hint="default"/>
+      </w:rPr>
+    </w:lvl>
+    <w:lvl w:ilvl="1" w:tplc="18090003" w:tentative="1">
+      <w:start w:val="1"/>
+      <w:numFmt w:val="bullet"/>
+      <w:lvlText w:val="o"/>
+      <w:lvlJc w:val="left"/>
+      <w:pPr>
+        <w:ind w:left="1440" w:hanging="360"/>
+      </w:pPr>
+      <w:rPr>
+        <w:rFonts w:ascii="Courier New" w:hAnsi="Courier New" w:cs="Courier New" w:hint="default"/>
+      </w:rPr>
+    </w:lvl>
+    <w:lvl w:ilvl="2" w:tplc="18090005" w:tentative="1">
+      <w:start w:val="1"/>
+      <w:numFmt w:val="bullet"/>
+      <w:lvlText w:val=""/>
+      <w:lvlJc w:val="left"/>
+      <w:pPr>
+        <w:ind w:left="2160" w:hanging="360"/>
+      </w:pPr>
+      <w:rPr>
+        <w:rFonts w:ascii="Wingdings" w:hAnsi="Wingdings" w:hint="default"/>
+      </w:rPr>
+    </w:lvl>
+    <w:lvl w:ilvl="3" w:tplc="18090001" w:tentative="1">
+      <w:start w:val="1"/>
+      <w:numFmt w:val="bullet"/>
+      <w:lvlText w:val=""/>
+      <w:lvlJc w:val="left"/>
+      <w:pPr>
+        <w:ind w:left="2880" w:hanging="360"/>
+      </w:pPr>
+      <w:rPr>
+        <w:rFonts w:ascii="Symbol" w:hAnsi="Symbol" w:hint="default"/>
+      </w:rPr>
+    </w:lvl>
+    <w:lvl w:ilvl="4" w:tplc="18090003" w:tentative="1">
+      <w:start w:val="1"/>
+      <w:numFmt w:val="bullet"/>
+      <w:lvlText w:val="o"/>
+      <w:lvlJc w:val="left"/>
+      <w:pPr>
+        <w:ind w:left="3600" w:hanging="360"/>
+      </w:pPr>
+      <w:rPr>
+        <w:rFonts w:ascii="Courier New" w:hAnsi="Courier New" w:cs="Courier New" w:hint="default"/>
+      </w:rPr>
+    </w:lvl>
+    <w:lvl w:ilvl="5" w:tplc="18090005" w:tentative="1">
+      <w:start w:val="1"/>
+      <w:numFmt w:val="bullet"/>
+      <w:lvlText w:val=""/>
+      <w:lvlJc w:val="left"/>
+      <w:pPr>
+        <w:ind w:left="4320" w:hanging="360"/>
+      </w:pPr>
+      <w:rPr>
+        <w:rFonts w:ascii="Wingdings" w:hAnsi="Wingdings" w:hint="default"/>
+      </w:rPr>
+    </w:lvl>
+    <w:lvl w:ilvl="6" w:tplc="18090001" w:tentative="1">
+      <w:start w:val="1"/>
+      <w:numFmt w:val="bullet"/>
+      <w:lvlText w:val=""/>
+      <w:lvlJc w:val="left"/>
+      <w:pPr>
+        <w:ind w:left="5040" w:hanging="360"/>
+      </w:pPr>
+      <w:rPr>
+        <w:rFonts w:ascii="Symbol" w:hAnsi="Symbol" w:hint="default"/>
+      </w:rPr>
+    </w:lvl>
+    <w:lvl w:ilvl="7" w:tplc="18090003" w:tentative="1">
+      <w:start w:val="1"/>
+      <w:numFmt w:val="bullet"/>
+      <w:lvlText w:val="o"/>
+      <w:lvlJc w:val="left"/>
+      <w:pPr>
+        <w:ind w:left="5760" w:hanging="360"/>
+      </w:pPr>
+      <w:rPr>
+        <w:rFonts w:ascii="Courier New" w:hAnsi="Courier New" w:cs="Courier New" w:hint="default"/>
+      </w:rPr>
+    </w:lvl>
+    <w:lvl w:ilvl="8" w:tplc="18090005" w:tentative="1">
+      <w:start w:val="1"/>
+      <w:numFmt w:val="bullet"/>
+      <w:lvlText w:val=""/>
+      <w:lvlJc w:val="left"/>
+      <w:pPr>
+        <w:ind w:left="6480" w:hanging="360"/>
+      </w:pPr>
+      <w:rPr>
+        <w:rFonts w:ascii="Wingdings" w:hAnsi="Wingdings" w:hint="default"/>
+      </w:rPr>
+    </w:lvl>
+  </w:abstractNum>
+  <w:abstractNum w:abstractNumId="2" w15:restartNumberingAfterBreak="0">
+    <w:nsid w:val="46E75A6D"/>
+    <w:multiLevelType w:val="hybridMultilevel"/>
+    <w:tmpl w:val="B8E80A10"/>
+    <w:lvl w:ilvl="0" w:tplc="18090001">
+      <w:start w:val="1"/>
+      <w:numFmt w:val="bullet"/>
+      <w:lvlText w:val=""/>
+      <w:lvlJc w:val="left"/>
+      <w:pPr>
+        <w:ind w:left="720" w:hanging="360"/>
+      </w:pPr>
+      <w:rPr>
+        <w:rFonts w:ascii="Symbol" w:hAnsi="Symbol" w:hint="default"/>
+      </w:rPr>
+    </w:lvl>
+    <w:lvl w:ilvl="1" w:tplc="18090003" w:tentative="1">
+      <w:start w:val="1"/>
+      <w:numFmt w:val="bullet"/>
+      <w:lvlText w:val="o"/>
+      <w:lvlJc w:val="left"/>
+      <w:pPr>
+        <w:ind w:left="1440" w:hanging="360"/>
+      </w:pPr>
+      <w:rPr>
+        <w:rFonts w:ascii="Courier New" w:hAnsi="Courier New" w:cs="Courier New" w:hint="default"/>
+      </w:rPr>
+    </w:lvl>
+    <w:lvl w:ilvl="2" w:tplc="18090005" w:tentative="1">
+      <w:start w:val="1"/>
+      <w:numFmt w:val="bullet"/>
+      <w:lvlText w:val=""/>
+      <w:lvlJc w:val="left"/>
+      <w:pPr>
+        <w:ind w:left="2160" w:hanging="360"/>
+      </w:pPr>
+      <w:rPr>
+        <w:rFonts w:ascii="Wingdings" w:hAnsi="Wingdings" w:hint="default"/>
+      </w:rPr>
+    </w:lvl>
+    <w:lvl w:ilvl="3" w:tplc="18090001" w:tentative="1">
+      <w:start w:val="1"/>
+      <w:numFmt w:val="bullet"/>
+      <w:lvlText w:val=""/>
+      <w:lvlJc w:val="left"/>
+      <w:pPr>
+        <w:ind w:left="2880" w:hanging="360"/>
+      </w:pPr>
+      <w:rPr>
+        <w:rFonts w:ascii="Symbol" w:hAnsi="Symbol" w:hint="default"/>
+      </w:rPr>
+    </w:lvl>
+    <w:lvl w:ilvl="4" w:tplc="18090003" w:tentative="1">
+      <w:start w:val="1"/>
+      <w:numFmt w:val="bullet"/>
+      <w:lvlText w:val="o"/>
+      <w:lvlJc w:val="left"/>
+      <w:pPr>
+        <w:ind w:left="3600" w:hanging="360"/>
+      </w:pPr>
+      <w:rPr>
+        <w:rFonts w:ascii="Courier New" w:hAnsi="Courier New" w:cs="Courier New" w:hint="default"/>
+      </w:rPr>
+    </w:lvl>
+    <w:lvl w:ilvl="5" w:tplc="18090005" w:tentative="1">
+      <w:start w:val="1"/>
+      <w:numFmt w:val="bullet"/>
+      <w:lvlText w:val=""/>
+      <w:lvlJc w:val="left"/>
+      <w:pPr>
+        <w:ind w:left="4320" w:hanging="360"/>
+      </w:pPr>
+      <w:rPr>
+        <w:rFonts w:ascii="Wingdings" w:hAnsi="Wingdings" w:hint="default"/>
+      </w:rPr>
+    </w:lvl>
+    <w:lvl w:ilvl="6" w:tplc="18090001" w:tentative="1">
+      <w:start w:val="1"/>
+      <w:numFmt w:val="bullet"/>
+      <w:lvlText w:val=""/>
+      <w:lvlJc w:val="left"/>
+      <w:pPr>
+        <w:ind w:left="5040" w:hanging="360"/>
+      </w:pPr>
+      <w:rPr>
+        <w:rFonts w:ascii="Symbol" w:hAnsi="Symbol" w:hint="default"/>
+      </w:rPr>
+    </w:lvl>
+    <w:lvl w:ilvl="7" w:tplc="18090003" w:tentative="1">
+      <w:start w:val="1"/>
+      <w:numFmt w:val="bullet"/>
+      <w:lvlText w:val="o"/>
+      <w:lvlJc w:val="left"/>
+      <w:pPr>
+        <w:ind w:left="5760" w:hanging="360"/>
+      </w:pPr>
+      <w:rPr>
+        <w:rFonts w:ascii="Courier New" w:hAnsi="Courier New" w:cs="Courier New" w:hint="default"/>
+      </w:rPr>
+    </w:lvl>
+    <w:lvl w:ilvl="8" w:tplc="18090005" w:tentative="1">
+      <w:start w:val="1"/>
+      <w:numFmt w:val="bullet"/>
+      <w:lvlText w:val=""/>
+      <w:lvlJc w:val="left"/>
+      <w:pPr>
+        <w:ind w:left="6480" w:hanging="360"/>
+      </w:pPr>
+      <w:rPr>
+        <w:rFonts w:ascii="Wingdings" w:hAnsi="Wingdings" w:hint="default"/>
+      </w:rPr>
+    </w:lvl>
+  </w:abstractNum>
+  <w:abstractNum w:abstractNumId="3" w15:restartNumberingAfterBreak="0">
+    <w:nsid w:val="69430824"/>
+    <w:multiLevelType w:val="hybridMultilevel"/>
+    <w:tmpl w:val="017C72AC"/>
+    <w:lvl w:ilvl="0" w:tplc="18090001">
+      <w:start w:val="1"/>
+      <w:numFmt w:val="bullet"/>
+      <w:lvlText w:val=""/>
+      <w:lvlJc w:val="left"/>
+      <w:pPr>
+        <w:ind w:left="720" w:hanging="360"/>
+      </w:pPr>
+      <w:rPr>
+        <w:rFonts w:ascii="Symbol" w:hAnsi="Symbol" w:hint="default"/>
+      </w:rPr>
+    </w:lvl>
+    <w:lvl w:ilvl="1" w:tplc="18090003" w:tentative="1">
+      <w:start w:val="1"/>
+      <w:numFmt w:val="bullet"/>
+      <w:lvlText w:val="o"/>
+      <w:lvlJc w:val="left"/>
+      <w:pPr>
+        <w:ind w:left="1440" w:hanging="360"/>
+      </w:pPr>
+      <w:rPr>
+        <w:rFonts w:ascii="Courier New" w:hAnsi="Courier New" w:cs="Courier New" w:hint="default"/>
+      </w:rPr>
+    </w:lvl>
+    <w:lvl w:ilvl="2" w:tplc="18090005" w:tentative="1">
+      <w:start w:val="1"/>
+      <w:numFmt w:val="bullet"/>
+      <w:lvlText w:val=""/>
+      <w:lvlJc w:val="left"/>
+      <w:pPr>
+        <w:ind w:left="2160" w:hanging="360"/>
+      </w:pPr>
+      <w:rPr>
+        <w:rFonts w:ascii="Wingdings" w:hAnsi="Wingdings" w:hint="default"/>
+      </w:rPr>
+    </w:lvl>
+    <w:lvl w:ilvl="3" w:tplc="18090001" w:tentative="1">
+      <w:start w:val="1"/>
+      <w:numFmt w:val="bullet"/>
+      <w:lvlText w:val=""/>
+      <w:lvlJc w:val="left"/>
+      <w:pPr>
+        <w:ind w:left="2880" w:hanging="360"/>
+      </w:pPr>
+      <w:rPr>
+        <w:rFonts w:ascii="Symbol" w:hAnsi="Symbol" w:hint="default"/>
+      </w:rPr>
+    </w:lvl>
+    <w:lvl w:ilvl="4" w:tplc="18090003" w:tentative="1">
+      <w:start w:val="1"/>
+      <w:numFmt w:val="bullet"/>
+      <w:lvlText w:val="o"/>
+      <w:lvlJc w:val="left"/>
+      <w:pPr>
+        <w:ind w:left="3600" w:hanging="360"/>
+      </w:pPr>
+      <w:rPr>
+        <w:rFonts w:ascii="Courier New" w:hAnsi="Courier New" w:cs="Courier New" w:hint="default"/>
+      </w:rPr>
+    </w:lvl>
+    <w:lvl w:ilvl="5" w:tplc="18090005" w:tentative="1">
+      <w:start w:val="1"/>
+      <w:numFmt w:val="bullet"/>
+      <w:lvlText w:val=""/>
+      <w:lvlJc w:val="left"/>
+      <w:pPr>
+        <w:ind w:left="4320" w:hanging="360"/>
+      </w:pPr>
+      <w:rPr>
+        <w:rFonts w:ascii="Wingdings" w:hAnsi="Wingdings" w:hint="default"/>
+      </w:rPr>
+    </w:lvl>
+    <w:lvl w:ilvl="6" w:tplc="18090001" w:tentative="1">
+      <w:start w:val="1"/>
+      <w:numFmt w:val="bullet"/>
+      <w:lvlText w:val=""/>
+      <w:lvlJc w:val="left"/>
+      <w:pPr>
+        <w:ind w:left="5040" w:hanging="360"/>
+      </w:pPr>
+      <w:rPr>
+        <w:rFonts w:ascii="Symbol" w:hAnsi="Symbol" w:hint="default"/>
+      </w:rPr>
+    </w:lvl>
+    <w:lvl w:ilvl="7" w:tplc="18090003" w:tentative="1">
+      <w:start w:val="1"/>
+      <w:numFmt w:val="bullet"/>
+      <w:lvlText w:val="o"/>
+      <w:lvlJc w:val="left"/>
+      <w:pPr>
+        <w:ind w:left="5760" w:hanging="360"/>
+      </w:pPr>
+      <w:rPr>
+        <w:rFonts w:ascii="Courier New" w:hAnsi="Courier New" w:cs="Courier New" w:hint="default"/>
+      </w:rPr>
+    </w:lvl>
+    <w:lvl w:ilvl="8" w:tplc="18090005" w:tentative="1">
+      <w:start w:val="1"/>
+      <w:numFmt w:val="bullet"/>
+      <w:lvlText w:val=""/>
+      <w:lvlJc w:val="left"/>
+      <w:pPr>
+        <w:ind w:left="6480" w:hanging="360"/>
+      </w:pPr>
+      <w:rPr>
+        <w:rFonts w:ascii="Wingdings" w:hAnsi="Wingdings" w:hint="default"/>
+      </w:rPr>
+    </w:lvl>
+  </w:abstractNum>
+  <w:abstractNum w:abstractNumId="4" w15:restartNumberingAfterBreak="0">
+    <w:nsid w:val="7EA96232"/>
+    <w:multiLevelType w:val="hybridMultilevel"/>
+    <w:tmpl w:val="BCE4F4C0"/>
+    <w:lvl w:ilvl="0" w:tplc="18090001">
+      <w:start w:val="1"/>
+      <w:numFmt w:val="bullet"/>
+      <w:lvlText w:val=""/>
+      <w:lvlJc w:val="left"/>
+      <w:pPr>
+        <w:ind w:left="720" w:hanging="360"/>
+      </w:pPr>
+      <w:rPr>
+        <w:rFonts w:ascii="Symbol" w:hAnsi="Symbol" w:hint="default"/>
+      </w:rPr>
+    </w:lvl>
+    <w:lvl w:ilvl="1" w:tplc="18090003" w:tentative="1">
+      <w:start w:val="1"/>
+      <w:numFmt w:val="bullet"/>
+      <w:lvlText w:val="o"/>
+      <w:lvlJc w:val="left"/>
+      <w:pPr>
+        <w:ind w:left="1440" w:hanging="360"/>
+      </w:pPr>
+      <w:rPr>
+        <w:rFonts w:ascii="Courier New" w:hAnsi="Courier New" w:cs="Courier New" w:hint="default"/>
+      </w:rPr>
+    </w:lvl>
+    <w:lvl w:ilvl="2" w:tplc="18090005" w:tentative="1">
+      <w:start w:val="1"/>
+      <w:numFmt w:val="bullet"/>
+      <w:lvlText w:val=""/>
+      <w:lvlJc w:val="left"/>
+      <w:pPr>
+        <w:ind w:left="2160" w:hanging="360"/>
+      </w:pPr>
+      <w:rPr>
+        <w:rFonts w:ascii="Wingdings" w:hAnsi="Wingdings" w:hint="default"/>
+      </w:rPr>
+    </w:lvl>
+    <w:lvl w:ilvl="3" w:tplc="18090001" w:tentative="1">
+      <w:start w:val="1"/>
+      <w:numFmt w:val="bullet"/>
+      <w:lvlText w:val=""/>
+      <w:lvlJc w:val="left"/>
+      <w:pPr>
+        <w:ind w:left="2880" w:hanging="360"/>
+      </w:pPr>
+      <w:rPr>
+        <w:rFonts w:ascii="Symbol" w:hAnsi="Symbol" w:hint="default"/>
+      </w:rPr>
+    </w:lvl>
+    <w:lvl w:ilvl="4" w:tplc="18090003" w:tentative="1">
+      <w:start w:val="1"/>
+      <w:numFmt w:val="bullet"/>
+      <w:lvlText w:val="o"/>
+      <w:lvlJc w:val="left"/>
+      <w:pPr>
+        <w:ind w:left="3600" w:hanging="360"/>
+      </w:pPr>
+      <w:rPr>
+        <w:rFonts w:ascii="Courier New" w:hAnsi="Courier New" w:cs="Courier New" w:hint="default"/>
+      </w:rPr>
+    </w:lvl>
+    <w:lvl w:ilvl="5" w:tplc="18090005" w:tentative="1">
+      <w:start w:val="1"/>
+      <w:numFmt w:val="bullet"/>
+      <w:lvlText w:val=""/>
+      <w:lvlJc w:val="left"/>
+      <w:pPr>
+        <w:ind w:left="4320" w:hanging="360"/>
+      </w:pPr>
+      <w:rPr>
+        <w:rFonts w:ascii="Wingdings" w:hAnsi="Wingdings" w:hint="default"/>
+      </w:rPr>
+    </w:lvl>
+    <w:lvl w:ilvl="6" w:tplc="18090001" w:tentative="1">
+      <w:start w:val="1"/>
+      <w:numFmt w:val="bullet"/>
+      <w:lvlText w:val=""/>
+      <w:lvlJc w:val="left"/>
+      <w:pPr>
+        <w:ind w:left="5040" w:hanging="360"/>
+      </w:pPr>
+      <w:rPr>
+        <w:rFonts w:ascii="Symbol" w:hAnsi="Symbol" w:hint="default"/>
+      </w:rPr>
+    </w:lvl>
+    <w:lvl w:ilvl="7" w:tplc="18090003" w:tentative="1">
+      <w:start w:val="1"/>
+      <w:numFmt w:val="bullet"/>
+      <w:lvlText w:val="o"/>
+      <w:lvlJc w:val="left"/>
+      <w:pPr>
+        <w:ind w:left="5760" w:hanging="360"/>
+      </w:pPr>
+      <w:rPr>
+        <w:rFonts w:ascii="Courier New" w:hAnsi="Courier New" w:cs="Courier New" w:hint="default"/>
+      </w:rPr>
+    </w:lvl>
+    <w:lvl w:ilvl="8" w:tplc="18090005" w:tentative="1">
+      <w:start w:val="1"/>
+      <w:numFmt w:val="bullet"/>
+      <w:lvlText w:val=""/>
+      <w:lvlJc w:val="left"/>
+      <w:pPr>
+        <w:ind w:left="6480" w:hanging="360"/>
+      </w:pPr>
+      <w:rPr>
+        <w:rFonts w:ascii="Wingdings" w:hAnsi="Wingdings" w:hint="default"/>
+      </w:rPr>
+    </w:lvl>
+  </w:abstractNum>
+  <w:num w:numId="1" w16cid:durableId="964047679">
+    <w:abstractNumId w:val="2"/>
+  </w:num>
+  <w:num w:numId="2" w16cid:durableId="1122727552">
+    <w:abstractNumId w:val="3"/>
+  </w:num>
+  <w:num w:numId="3" w16cid:durableId="1888955584">
+    <w:abstractNumId w:val="4"/>
+  </w:num>
+  <w:num w:numId="4" w16cid:durableId="293223237">
+    <w:abstractNumId w:val="0"/>
+  </w:num>
+  <w:num w:numId="5" w16cid:durableId="753169266">
+    <w:abstractNumId w:val="1"/>
+  </w:num>
+</w:numbering>
 </file>
 
 <file path=word/styles.xml><?xml version="1.0" encoding="utf-8"?>
@@ -881,6 +2051,7 @@
   <w:style w:type="paragraph" w:default="1" w:styleId="Normal">
     <w:name w:val="Normal"/>
     <w:qFormat/>
+    <w:rsid w:val="00C407B5"/>
   </w:style>
   <w:style w:type="paragraph" w:styleId="Heading1">
     <w:name w:val="heading 1"/>
@@ -36236,4 +37407,10 @@
     </a:ext>
   </a:extLst>
 </a:theme>
+</file>
+
+<file path=docMetadata/LabelInfo.xml><?xml version="1.0" encoding="utf-8"?>
+<clbl:labelList xmlns:clbl="http://schemas.microsoft.com/office/2020/mipLabelMetadata">
+  <clbl:label id="{766317cb-e948-4e5f-8cec-dabc8e2fd5da}" enabled="0" method="" siteId="{766317cb-e948-4e5f-8cec-dabc8e2fd5da}" removed="1"/>
+</clbl:labelList>
 </file>
</xml_diff>